<commit_message>
added to the documentation
</commit_message>
<xml_diff>
--- a/C964 task 2.docx
+++ b/C964 task 2.docx
@@ -173,7 +173,6 @@
           <w:docPartUnique/>
         </w:docPartObj>
       </w:sdtPr>
-      <w:sdtEndPr/>
       <w:sdtContent>
         <w:p>
           <w:pPr>
@@ -6472,17 +6471,133 @@
         </w:numPr>
         <w:rPr>
           <w:rFonts w:ascii="Times New Roman" w:eastAsia="Times New Roman" w:hAnsi="Times New Roman" w:cs="Times New Roman"/>
-          <w:color w:val="000000" w:themeColor="text1"/>
-          <w:lang w:val="en"/>
-        </w:rPr>
-      </w:pPr>
-      <w:r>
-        <w:rPr>
-          <w:rFonts w:ascii="Times New Roman" w:eastAsia="Times New Roman" w:hAnsi="Times New Roman" w:cs="Times New Roman"/>
-          <w:color w:val="000000" w:themeColor="text1"/>
-          <w:lang w:val="en"/>
-        </w:rPr>
-        <w:t xml:space="preserve">Describe the problem. </w:t>
+          <w:b/>
+          <w:bCs/>
+          <w:color w:val="000000" w:themeColor="text1"/>
+          <w:lang w:val="en"/>
+        </w:rPr>
+      </w:pPr>
+      <w:r>
+        <w:rPr>
+          <w:rFonts w:ascii="Times New Roman" w:eastAsia="Times New Roman" w:hAnsi="Times New Roman" w:cs="Times New Roman"/>
+          <w:b/>
+          <w:bCs/>
+          <w:color w:val="000000" w:themeColor="text1"/>
+          <w:lang w:val="en"/>
+        </w:rPr>
+        <w:t>Describe the problem.</w:t>
+      </w:r>
+    </w:p>
+    <w:p>
+      <w:pPr>
+        <w:ind w:left="1440"/>
+        <w:rPr>
+          <w:rFonts w:ascii="Times New Roman" w:eastAsia="Times New Roman" w:hAnsi="Times New Roman" w:cs="Times New Roman"/>
+          <w:i/>
+          <w:iCs/>
+          <w:color w:val="000000" w:themeColor="text1"/>
+          <w:lang w:val="en"/>
+        </w:rPr>
+      </w:pPr>
+      <w:r>
+        <w:rPr>
+          <w:rFonts w:ascii="Times New Roman" w:eastAsia="Times New Roman" w:hAnsi="Times New Roman" w:cs="Times New Roman"/>
+          <w:i/>
+          <w:iCs/>
+          <w:color w:val="000000" w:themeColor="text1"/>
+          <w:lang w:val="en"/>
+        </w:rPr>
+        <w:t>QuantumCipher Analytics Co. faces a significant challenge in determining competitive salaries for its rapidly growing team of data scientists. This task is crucial in attracting and retaining top talent, especially in a competitive market where numerous companies vie for skilled professionals. The main issue lies</w:t>
+      </w:r>
+      <w:r>
+        <w:rPr>
+          <w:rFonts w:ascii="Times New Roman" w:eastAsia="Times New Roman" w:hAnsi="Times New Roman" w:cs="Times New Roman"/>
+          <w:i/>
+          <w:iCs/>
+          <w:color w:val="000000" w:themeColor="text1"/>
+          <w:lang w:val="en"/>
+        </w:rPr>
+        <w:t xml:space="preserve"> in</w:t>
+      </w:r>
+      <w:r>
+        <w:rPr>
+          <w:rFonts w:ascii="Times New Roman" w:eastAsia="Times New Roman" w:hAnsi="Times New Roman" w:cs="Times New Roman"/>
+          <w:i/>
+          <w:iCs/>
+          <w:color w:val="000000" w:themeColor="text1"/>
+          <w:lang w:val="en"/>
+        </w:rPr>
+        <w:t xml:space="preserve"> </w:t>
+      </w:r>
+      <w:r>
+        <w:rPr>
+          <w:rFonts w:ascii="Times New Roman" w:eastAsia="Times New Roman" w:hAnsi="Times New Roman" w:cs="Times New Roman"/>
+          <w:i/>
+          <w:iCs/>
+          <w:color w:val="000000" w:themeColor="text1"/>
+          <w:lang w:val="en"/>
+        </w:rPr>
+        <w:t>building compensation packages</w:t>
+      </w:r>
+      <w:r>
+        <w:rPr>
+          <w:rFonts w:ascii="Times New Roman" w:eastAsia="Times New Roman" w:hAnsi="Times New Roman" w:cs="Times New Roman"/>
+          <w:i/>
+          <w:iCs/>
+          <w:color w:val="000000" w:themeColor="text1"/>
+          <w:lang w:val="en"/>
+        </w:rPr>
+        <w:t xml:space="preserve"> that </w:t>
+      </w:r>
+      <w:r>
+        <w:rPr>
+          <w:rFonts w:ascii="Times New Roman" w:eastAsia="Times New Roman" w:hAnsi="Times New Roman" w:cs="Times New Roman"/>
+          <w:i/>
+          <w:iCs/>
+          <w:color w:val="000000" w:themeColor="text1"/>
+          <w:lang w:val="en"/>
+        </w:rPr>
+        <w:t>are</w:t>
+      </w:r>
+      <w:r>
+        <w:rPr>
+          <w:rFonts w:ascii="Times New Roman" w:eastAsia="Times New Roman" w:hAnsi="Times New Roman" w:cs="Times New Roman"/>
+          <w:i/>
+          <w:iCs/>
+          <w:color w:val="000000" w:themeColor="text1"/>
+          <w:lang w:val="en"/>
+        </w:rPr>
+        <w:t xml:space="preserve"> both fair and appealing, </w:t>
+      </w:r>
+      <w:r>
+        <w:rPr>
+          <w:rFonts w:ascii="Times New Roman" w:eastAsia="Times New Roman" w:hAnsi="Times New Roman" w:cs="Times New Roman"/>
+          <w:i/>
+          <w:iCs/>
+          <w:color w:val="000000" w:themeColor="text1"/>
+          <w:lang w:val="en"/>
+        </w:rPr>
+        <w:t>using</w:t>
+      </w:r>
+      <w:r>
+        <w:rPr>
+          <w:rFonts w:ascii="Times New Roman" w:eastAsia="Times New Roman" w:hAnsi="Times New Roman" w:cs="Times New Roman"/>
+          <w:i/>
+          <w:iCs/>
+          <w:color w:val="000000" w:themeColor="text1"/>
+          <w:lang w:val="en"/>
+        </w:rPr>
+        <w:t xml:space="preserve"> variables such as experience, geographic location, and the size of the company</w:t>
+      </w:r>
+      <w:r>
+        <w:rPr>
+          <w:rFonts w:ascii="Times New Roman" w:eastAsia="Times New Roman" w:hAnsi="Times New Roman" w:cs="Times New Roman"/>
+          <w:i/>
+          <w:iCs/>
+          <w:color w:val="000000" w:themeColor="text1"/>
+          <w:lang w:val="en"/>
+        </w:rPr>
+        <w:t>.</w:t>
       </w:r>
     </w:p>
     <w:p>
@@ -6494,17 +6609,53 @@
         </w:numPr>
         <w:rPr>
           <w:rFonts w:ascii="Times New Roman" w:eastAsia="Times New Roman" w:hAnsi="Times New Roman" w:cs="Times New Roman"/>
-          <w:color w:val="000000" w:themeColor="text1"/>
-          <w:lang w:val="en"/>
-        </w:rPr>
-      </w:pPr>
-      <w:r>
-        <w:rPr>
-          <w:rFonts w:ascii="Times New Roman" w:eastAsia="Times New Roman" w:hAnsi="Times New Roman" w:cs="Times New Roman"/>
+          <w:b/>
+          <w:bCs/>
+          <w:color w:val="000000" w:themeColor="text1"/>
+          <w:lang w:val="en"/>
+        </w:rPr>
+      </w:pPr>
+      <w:r>
+        <w:rPr>
+          <w:rFonts w:ascii="Times New Roman" w:eastAsia="Times New Roman" w:hAnsi="Times New Roman" w:cs="Times New Roman"/>
+          <w:b/>
+          <w:bCs/>
           <w:color w:val="000000" w:themeColor="text1"/>
           <w:lang w:val="en"/>
         </w:rPr>
         <w:t>Summarize the client and their needs as related to the problem.</w:t>
+      </w:r>
+    </w:p>
+    <w:p>
+      <w:pPr>
+        <w:ind w:left="1440"/>
+        <w:rPr>
+          <w:rFonts w:ascii="Times New Roman" w:eastAsia="Times New Roman" w:hAnsi="Times New Roman" w:cs="Times New Roman"/>
+          <w:i/>
+          <w:iCs/>
+          <w:color w:val="000000" w:themeColor="text1"/>
+          <w:lang w:val="en"/>
+        </w:rPr>
+      </w:pPr>
+      <w:r>
+        <w:rPr>
+          <w:rFonts w:ascii="Times New Roman" w:eastAsia="Times New Roman" w:hAnsi="Times New Roman" w:cs="Times New Roman"/>
+          <w:i/>
+          <w:iCs/>
+          <w:color w:val="000000" w:themeColor="text1"/>
+          <w:lang w:val="en"/>
+        </w:rPr>
+        <w:t xml:space="preserve">The client itself is QuantumCipher Analytics Co. This is an internal project designed to assist the company with remaining competitive. </w:t>
+      </w:r>
+      <w:r>
+        <w:rPr>
+          <w:rFonts w:ascii="Times New Roman" w:eastAsia="Times New Roman" w:hAnsi="Times New Roman" w:cs="Times New Roman"/>
+          <w:i/>
+          <w:iCs/>
+          <w:color w:val="000000" w:themeColor="text1"/>
+          <w:lang w:val="en"/>
+        </w:rPr>
+        <w:t>Their need centers around effectively balancing compensation to attract and retain skilled professionals while staying financially viable in a competitive market.</w:t>
       </w:r>
     </w:p>
     <w:p>
@@ -6516,18 +6667,176 @@
         </w:numPr>
         <w:rPr>
           <w:rFonts w:ascii="Times New Roman" w:eastAsia="Times New Roman" w:hAnsi="Times New Roman" w:cs="Times New Roman"/>
-          <w:color w:val="000000" w:themeColor="text1"/>
-          <w:lang w:val="en"/>
-        </w:rPr>
-      </w:pPr>
-      <w:r>
-        <w:rPr>
-          <w:rFonts w:ascii="Times New Roman" w:eastAsia="Times New Roman" w:hAnsi="Times New Roman" w:cs="Times New Roman"/>
+          <w:b/>
+          <w:bCs/>
+          <w:color w:val="000000" w:themeColor="text1"/>
+          <w:lang w:val="en"/>
+        </w:rPr>
+      </w:pPr>
+      <w:r>
+        <w:rPr>
+          <w:rFonts w:ascii="Times New Roman" w:eastAsia="Times New Roman" w:hAnsi="Times New Roman" w:cs="Times New Roman"/>
+          <w:b/>
+          <w:bCs/>
           <w:color w:val="000000" w:themeColor="text1"/>
           <w:lang w:val="en"/>
         </w:rPr>
         <w:t>Provide descriptions of all deliverables. For example, the finished application and a user guide.</w:t>
       </w:r>
+    </w:p>
+    <w:p>
+      <w:pPr>
+        <w:pStyle w:val="ListParagraph"/>
+        <w:numPr>
+          <w:ilvl w:val="1"/>
+          <w:numId w:val="9"/>
+        </w:numPr>
+        <w:rPr>
+          <w:rFonts w:ascii="Times New Roman" w:eastAsia="Times New Roman" w:hAnsi="Times New Roman" w:cs="Times New Roman"/>
+          <w:color w:val="000000" w:themeColor="text1"/>
+          <w:lang w:val="en"/>
+        </w:rPr>
+      </w:pPr>
+      <w:r>
+        <w:rPr>
+          <w:rFonts w:ascii="Times New Roman" w:eastAsia="Times New Roman" w:hAnsi="Times New Roman" w:cs="Times New Roman"/>
+          <w:color w:val="000000" w:themeColor="text1"/>
+          <w:lang w:val="en"/>
+        </w:rPr>
+        <w:t>Multiple Regression Machine Learning Model</w:t>
+      </w:r>
+    </w:p>
+    <w:p>
+      <w:pPr>
+        <w:ind w:left="2160"/>
+        <w:rPr>
+          <w:rFonts w:ascii="Times New Roman" w:eastAsia="Times New Roman" w:hAnsi="Times New Roman" w:cs="Times New Roman"/>
+          <w:i/>
+          <w:iCs/>
+          <w:color w:val="000000" w:themeColor="text1"/>
+          <w:lang w:val="en"/>
+        </w:rPr>
+      </w:pPr>
+      <w:r>
+        <w:rPr>
+          <w:rFonts w:ascii="Times New Roman" w:eastAsia="Times New Roman" w:hAnsi="Times New Roman" w:cs="Times New Roman"/>
+          <w:i/>
+          <w:iCs/>
+          <w:color w:val="000000" w:themeColor="text1"/>
+          <w:lang w:val="en"/>
+        </w:rPr>
+        <w:t>A developed model to predict data scientist salaries based on independent variables. This model will be implemented in an application to be used with JupyterLab. The application will take independent variables such as experience and location and determine an appropriate salary.</w:t>
+      </w:r>
+    </w:p>
+    <w:p>
+      <w:pPr>
+        <w:pStyle w:val="ListParagraph"/>
+        <w:numPr>
+          <w:ilvl w:val="1"/>
+          <w:numId w:val="9"/>
+        </w:numPr>
+        <w:rPr>
+          <w:rFonts w:ascii="Times New Roman" w:eastAsia="Times New Roman" w:hAnsi="Times New Roman" w:cs="Times New Roman"/>
+          <w:color w:val="000000" w:themeColor="text1"/>
+          <w:lang w:val="en"/>
+        </w:rPr>
+      </w:pPr>
+      <w:r>
+        <w:rPr>
+          <w:rFonts w:ascii="Times New Roman" w:eastAsia="Times New Roman" w:hAnsi="Times New Roman" w:cs="Times New Roman"/>
+          <w:color w:val="000000" w:themeColor="text1"/>
+          <w:lang w:val="en"/>
+        </w:rPr>
+        <w:t>User Guide</w:t>
+      </w:r>
+    </w:p>
+    <w:p>
+      <w:pPr>
+        <w:ind w:left="2160"/>
+        <w:rPr>
+          <w:rFonts w:ascii="Times New Roman" w:eastAsia="Times New Roman" w:hAnsi="Times New Roman" w:cs="Times New Roman"/>
+          <w:i/>
+          <w:iCs/>
+          <w:color w:val="000000" w:themeColor="text1"/>
+          <w:lang w:val="en"/>
+        </w:rPr>
+      </w:pPr>
+      <w:r>
+        <w:rPr>
+          <w:rFonts w:ascii="Times New Roman" w:eastAsia="Times New Roman" w:hAnsi="Times New Roman" w:cs="Times New Roman"/>
+          <w:i/>
+          <w:iCs/>
+          <w:color w:val="000000" w:themeColor="text1"/>
+          <w:lang w:val="en"/>
+        </w:rPr>
+        <w:t>Detailed and specific instructions on how to access and use the application integrated with the machine learning model.</w:t>
+      </w:r>
+    </w:p>
+    <w:p>
+      <w:pPr>
+        <w:pStyle w:val="ListParagraph"/>
+        <w:numPr>
+          <w:ilvl w:val="1"/>
+          <w:numId w:val="9"/>
+        </w:numPr>
+        <w:rPr>
+          <w:rFonts w:ascii="Times New Roman" w:eastAsia="Times New Roman" w:hAnsi="Times New Roman" w:cs="Times New Roman"/>
+          <w:color w:val="000000" w:themeColor="text1"/>
+          <w:lang w:val="en"/>
+        </w:rPr>
+      </w:pPr>
+      <w:r>
+        <w:rPr>
+          <w:rFonts w:ascii="Times New Roman" w:eastAsia="Times New Roman" w:hAnsi="Times New Roman" w:cs="Times New Roman"/>
+          <w:color w:val="000000" w:themeColor="text1"/>
+          <w:lang w:val="en"/>
+        </w:rPr>
+        <w:t>Project Documentation</w:t>
+      </w:r>
+    </w:p>
+    <w:p>
+      <w:pPr>
+        <w:ind w:left="2160"/>
+        <w:rPr>
+          <w:rFonts w:ascii="Times New Roman" w:eastAsia="Times New Roman" w:hAnsi="Times New Roman" w:cs="Times New Roman"/>
+          <w:i/>
+          <w:iCs/>
+          <w:color w:val="000000" w:themeColor="text1"/>
+          <w:lang w:val="en"/>
+        </w:rPr>
+      </w:pPr>
+      <w:r>
+        <w:rPr>
+          <w:rFonts w:ascii="Times New Roman" w:eastAsia="Times New Roman" w:hAnsi="Times New Roman" w:cs="Times New Roman"/>
+          <w:i/>
+          <w:iCs/>
+          <w:color w:val="000000" w:themeColor="text1"/>
+          <w:lang w:val="en"/>
+        </w:rPr>
+        <w:t>Comprehensive documentation covering all aspects of the project, including technical details and user instructions.</w:t>
+      </w:r>
+    </w:p>
+    <w:p>
+      <w:pPr>
+        <w:ind w:left="2160"/>
+        <w:rPr>
+          <w:rFonts w:ascii="Times New Roman" w:eastAsia="Times New Roman" w:hAnsi="Times New Roman" w:cs="Times New Roman"/>
+          <w:i/>
+          <w:iCs/>
+          <w:color w:val="000000" w:themeColor="text1"/>
+          <w:lang w:val="en"/>
+        </w:rPr>
+      </w:pPr>
+    </w:p>
+    <w:p>
+      <w:pPr>
+        <w:pStyle w:val="ListParagraph"/>
+        <w:rPr>
+          <w:rFonts w:ascii="Times New Roman" w:eastAsia="Times New Roman" w:hAnsi="Times New Roman" w:cs="Times New Roman"/>
+          <w:color w:val="000000" w:themeColor="text1"/>
+          <w:lang w:val="en"/>
+        </w:rPr>
+      </w:pPr>
     </w:p>
     <w:p>
       <w:pPr>
@@ -6538,17 +6847,73 @@
         </w:numPr>
         <w:rPr>
           <w:rFonts w:ascii="Times New Roman" w:eastAsia="Times New Roman" w:hAnsi="Times New Roman" w:cs="Times New Roman"/>
-          <w:color w:val="000000" w:themeColor="text1"/>
-          <w:lang w:val="en"/>
-        </w:rPr>
-      </w:pPr>
-      <w:r>
-        <w:rPr>
-          <w:rFonts w:ascii="Times New Roman" w:eastAsia="Times New Roman" w:hAnsi="Times New Roman" w:cs="Times New Roman"/>
+          <w:b/>
+          <w:bCs/>
+          <w:color w:val="000000" w:themeColor="text1"/>
+          <w:lang w:val="en"/>
+        </w:rPr>
+      </w:pPr>
+      <w:r>
+        <w:rPr>
+          <w:rFonts w:ascii="Times New Roman" w:eastAsia="Times New Roman" w:hAnsi="Times New Roman" w:cs="Times New Roman"/>
+          <w:b/>
+          <w:bCs/>
           <w:color w:val="000000" w:themeColor="text1"/>
           <w:lang w:val="en"/>
         </w:rPr>
         <w:t xml:space="preserve">Provide a summary justifying how the application will benefit the client. </w:t>
+      </w:r>
+    </w:p>
+    <w:p>
+      <w:pPr>
+        <w:ind w:left="1440"/>
+        <w:rPr>
+          <w:rFonts w:ascii="Times New Roman" w:eastAsia="Times New Roman" w:hAnsi="Times New Roman" w:cs="Times New Roman"/>
+          <w:i/>
+          <w:iCs/>
+          <w:color w:val="000000" w:themeColor="text1"/>
+          <w:lang w:val="en"/>
+        </w:rPr>
+      </w:pPr>
+      <w:r>
+        <w:rPr>
+          <w:rFonts w:ascii="Times New Roman" w:eastAsia="Times New Roman" w:hAnsi="Times New Roman" w:cs="Times New Roman"/>
+          <w:i/>
+          <w:iCs/>
+          <w:color w:val="000000" w:themeColor="text1"/>
+          <w:lang w:val="en"/>
+        </w:rPr>
+        <w:t xml:space="preserve">The application will benefit </w:t>
+      </w:r>
+      <w:r>
+        <w:rPr>
+          <w:rFonts w:ascii="Times New Roman" w:eastAsia="Times New Roman" w:hAnsi="Times New Roman" w:cs="Times New Roman"/>
+          <w:i/>
+          <w:iCs/>
+          <w:color w:val="000000" w:themeColor="text1"/>
+          <w:lang w:val="en"/>
+        </w:rPr>
+        <w:t>QuantumCipher Analytics Co</w:t>
+      </w:r>
+      <w:r>
+        <w:rPr>
+          <w:rFonts w:ascii="Times New Roman" w:eastAsia="Times New Roman" w:hAnsi="Times New Roman" w:cs="Times New Roman"/>
+          <w:i/>
+          <w:iCs/>
+          <w:color w:val="000000" w:themeColor="text1"/>
+          <w:lang w:val="en"/>
+        </w:rPr>
+        <w:t>. by enabling precise and data-driven salary determinations for their data science team</w:t>
+      </w:r>
+      <w:r>
+        <w:rPr>
+          <w:rFonts w:ascii="Times New Roman" w:eastAsia="Times New Roman" w:hAnsi="Times New Roman" w:cs="Times New Roman"/>
+          <w:i/>
+          <w:iCs/>
+          <w:color w:val="000000" w:themeColor="text1"/>
+          <w:lang w:val="en"/>
+        </w:rPr>
+        <w:t>. This application ensures competitive and equitable compensation, which is essential for attracting and retaining top talent in a highly competitive market.</w:t>
       </w:r>
     </w:p>
     <w:p>
@@ -7320,6 +7685,7 @@
           <w:color w:val="000000" w:themeColor="text1"/>
           <w:lang w:val="en"/>
         </w:rPr>
+        <w:lastRenderedPageBreak/>
         <w:t>Itemize hardware and software costs.</w:t>
       </w:r>
     </w:p>
@@ -10388,22 +10754,20 @@
     </w:p>
     <w:sdt>
       <w:sdtPr>
+        <w:rPr>
+          <w:rFonts w:asciiTheme="minorHAnsi" w:eastAsiaTheme="minorHAnsi" w:hAnsiTheme="minorHAnsi" w:cstheme="minorBidi"/>
+          <w:b w:val="0"/>
+          <w:bCs w:val="0"/>
+          <w:kern w:val="0"/>
+          <w:sz w:val="22"/>
+          <w:szCs w:val="22"/>
+        </w:rPr>
         <w:id w:val="-1206561097"/>
         <w:docPartObj>
           <w:docPartGallery w:val="Bibliographies"/>
           <w:docPartUnique/>
         </w:docPartObj>
       </w:sdtPr>
-      <w:sdtEndPr>
-        <w:rPr>
-          <w:rFonts w:asciiTheme="minorHAnsi" w:eastAsiaTheme="minorHAnsi" w:hAnsiTheme="minorHAnsi" w:cstheme="minorBidi"/>
-          <w:b w:val="0"/>
-          <w:bCs w:val="0"/>
-          <w:kern w:val="0"/>
-          <w:sz w:val="22"/>
-          <w:szCs w:val="22"/>
-        </w:rPr>
-      </w:sdtEndPr>
       <w:sdtContent>
         <w:p>
           <w:pPr>
@@ -10939,6 +11303,119 @@
     </w:lvl>
   </w:abstractNum>
   <w:abstractNum w:abstractNumId="3" w15:restartNumberingAfterBreak="0">
+    <w:nsid w:val="1C761F19"/>
+    <w:multiLevelType w:val="hybridMultilevel"/>
+    <w:tmpl w:val="7CEE2998"/>
+    <w:lvl w:ilvl="0" w:tplc="04090001">
+      <w:start w:val="1"/>
+      <w:numFmt w:val="bullet"/>
+      <w:lvlText w:val=""/>
+      <w:lvlJc w:val="left"/>
+      <w:pPr>
+        <w:ind w:left="1080" w:hanging="360"/>
+      </w:pPr>
+      <w:rPr>
+        <w:rFonts w:ascii="Symbol" w:hAnsi="Symbol" w:hint="default"/>
+      </w:rPr>
+    </w:lvl>
+    <w:lvl w:ilvl="1" w:tplc="04090003" w:tentative="1">
+      <w:start w:val="1"/>
+      <w:numFmt w:val="bullet"/>
+      <w:lvlText w:val="o"/>
+      <w:lvlJc w:val="left"/>
+      <w:pPr>
+        <w:ind w:left="1800" w:hanging="360"/>
+      </w:pPr>
+      <w:rPr>
+        <w:rFonts w:ascii="Courier New" w:hAnsi="Courier New" w:cs="Courier New" w:hint="default"/>
+      </w:rPr>
+    </w:lvl>
+    <w:lvl w:ilvl="2" w:tplc="04090005" w:tentative="1">
+      <w:start w:val="1"/>
+      <w:numFmt w:val="bullet"/>
+      <w:lvlText w:val=""/>
+      <w:lvlJc w:val="left"/>
+      <w:pPr>
+        <w:ind w:left="2520" w:hanging="360"/>
+      </w:pPr>
+      <w:rPr>
+        <w:rFonts w:ascii="Wingdings" w:hAnsi="Wingdings" w:hint="default"/>
+      </w:rPr>
+    </w:lvl>
+    <w:lvl w:ilvl="3" w:tplc="04090001" w:tentative="1">
+      <w:start w:val="1"/>
+      <w:numFmt w:val="bullet"/>
+      <w:lvlText w:val=""/>
+      <w:lvlJc w:val="left"/>
+      <w:pPr>
+        <w:ind w:left="3240" w:hanging="360"/>
+      </w:pPr>
+      <w:rPr>
+        <w:rFonts w:ascii="Symbol" w:hAnsi="Symbol" w:hint="default"/>
+      </w:rPr>
+    </w:lvl>
+    <w:lvl w:ilvl="4" w:tplc="04090003" w:tentative="1">
+      <w:start w:val="1"/>
+      <w:numFmt w:val="bullet"/>
+      <w:lvlText w:val="o"/>
+      <w:lvlJc w:val="left"/>
+      <w:pPr>
+        <w:ind w:left="3960" w:hanging="360"/>
+      </w:pPr>
+      <w:rPr>
+        <w:rFonts w:ascii="Courier New" w:hAnsi="Courier New" w:cs="Courier New" w:hint="default"/>
+      </w:rPr>
+    </w:lvl>
+    <w:lvl w:ilvl="5" w:tplc="04090005" w:tentative="1">
+      <w:start w:val="1"/>
+      <w:numFmt w:val="bullet"/>
+      <w:lvlText w:val=""/>
+      <w:lvlJc w:val="left"/>
+      <w:pPr>
+        <w:ind w:left="4680" w:hanging="360"/>
+      </w:pPr>
+      <w:rPr>
+        <w:rFonts w:ascii="Wingdings" w:hAnsi="Wingdings" w:hint="default"/>
+      </w:rPr>
+    </w:lvl>
+    <w:lvl w:ilvl="6" w:tplc="04090001" w:tentative="1">
+      <w:start w:val="1"/>
+      <w:numFmt w:val="bullet"/>
+      <w:lvlText w:val=""/>
+      <w:lvlJc w:val="left"/>
+      <w:pPr>
+        <w:ind w:left="5400" w:hanging="360"/>
+      </w:pPr>
+      <w:rPr>
+        <w:rFonts w:ascii="Symbol" w:hAnsi="Symbol" w:hint="default"/>
+      </w:rPr>
+    </w:lvl>
+    <w:lvl w:ilvl="7" w:tplc="04090003" w:tentative="1">
+      <w:start w:val="1"/>
+      <w:numFmt w:val="bullet"/>
+      <w:lvlText w:val="o"/>
+      <w:lvlJc w:val="left"/>
+      <w:pPr>
+        <w:ind w:left="6120" w:hanging="360"/>
+      </w:pPr>
+      <w:rPr>
+        <w:rFonts w:ascii="Courier New" w:hAnsi="Courier New" w:cs="Courier New" w:hint="default"/>
+      </w:rPr>
+    </w:lvl>
+    <w:lvl w:ilvl="8" w:tplc="04090005" w:tentative="1">
+      <w:start w:val="1"/>
+      <w:numFmt w:val="bullet"/>
+      <w:lvlText w:val=""/>
+      <w:lvlJc w:val="left"/>
+      <w:pPr>
+        <w:ind w:left="6840" w:hanging="360"/>
+      </w:pPr>
+      <w:rPr>
+        <w:rFonts w:ascii="Wingdings" w:hAnsi="Wingdings" w:hint="default"/>
+      </w:rPr>
+    </w:lvl>
+  </w:abstractNum>
+  <w:abstractNum w:abstractNumId="4" w15:restartNumberingAfterBreak="0">
     <w:nsid w:val="20F10484"/>
     <w:multiLevelType w:val="hybridMultilevel"/>
     <w:tmpl w:val="CA42FF7A"/>
@@ -11051,7 +11528,7 @@
       </w:rPr>
     </w:lvl>
   </w:abstractNum>
-  <w:abstractNum w:abstractNumId="4" w15:restartNumberingAfterBreak="0">
+  <w:abstractNum w:abstractNumId="5" w15:restartNumberingAfterBreak="0">
     <w:nsid w:val="30003369"/>
     <w:multiLevelType w:val="hybridMultilevel"/>
     <w:tmpl w:val="56D6B4AA"/>
@@ -11164,7 +11641,7 @@
       </w:rPr>
     </w:lvl>
   </w:abstractNum>
-  <w:abstractNum w:abstractNumId="5" w15:restartNumberingAfterBreak="0">
+  <w:abstractNum w:abstractNumId="6" w15:restartNumberingAfterBreak="0">
     <w:nsid w:val="30E5818D"/>
     <w:multiLevelType w:val="hybridMultilevel"/>
     <w:tmpl w:val="8F52AC74"/>
@@ -11277,7 +11754,7 @@
       </w:rPr>
     </w:lvl>
   </w:abstractNum>
-  <w:abstractNum w:abstractNumId="6" w15:restartNumberingAfterBreak="0">
+  <w:abstractNum w:abstractNumId="7" w15:restartNumberingAfterBreak="0">
     <w:nsid w:val="35B1575E"/>
     <w:multiLevelType w:val="hybridMultilevel"/>
     <w:tmpl w:val="6A722216"/>
@@ -11390,7 +11867,120 @@
       </w:rPr>
     </w:lvl>
   </w:abstractNum>
-  <w:abstractNum w:abstractNumId="7" w15:restartNumberingAfterBreak="0">
+  <w:abstractNum w:abstractNumId="8" w15:restartNumberingAfterBreak="0">
+    <w:nsid w:val="37492E28"/>
+    <w:multiLevelType w:val="hybridMultilevel"/>
+    <w:tmpl w:val="D0D2BBC2"/>
+    <w:lvl w:ilvl="0" w:tplc="04090001">
+      <w:start w:val="1"/>
+      <w:numFmt w:val="bullet"/>
+      <w:lvlText w:val=""/>
+      <w:lvlJc w:val="left"/>
+      <w:pPr>
+        <w:ind w:left="1080" w:hanging="360"/>
+      </w:pPr>
+      <w:rPr>
+        <w:rFonts w:ascii="Symbol" w:hAnsi="Symbol" w:hint="default"/>
+      </w:rPr>
+    </w:lvl>
+    <w:lvl w:ilvl="1" w:tplc="04090003" w:tentative="1">
+      <w:start w:val="1"/>
+      <w:numFmt w:val="bullet"/>
+      <w:lvlText w:val="o"/>
+      <w:lvlJc w:val="left"/>
+      <w:pPr>
+        <w:ind w:left="1800" w:hanging="360"/>
+      </w:pPr>
+      <w:rPr>
+        <w:rFonts w:ascii="Courier New" w:hAnsi="Courier New" w:cs="Courier New" w:hint="default"/>
+      </w:rPr>
+    </w:lvl>
+    <w:lvl w:ilvl="2" w:tplc="04090005" w:tentative="1">
+      <w:start w:val="1"/>
+      <w:numFmt w:val="bullet"/>
+      <w:lvlText w:val=""/>
+      <w:lvlJc w:val="left"/>
+      <w:pPr>
+        <w:ind w:left="2520" w:hanging="360"/>
+      </w:pPr>
+      <w:rPr>
+        <w:rFonts w:ascii="Wingdings" w:hAnsi="Wingdings" w:hint="default"/>
+      </w:rPr>
+    </w:lvl>
+    <w:lvl w:ilvl="3" w:tplc="04090001" w:tentative="1">
+      <w:start w:val="1"/>
+      <w:numFmt w:val="bullet"/>
+      <w:lvlText w:val=""/>
+      <w:lvlJc w:val="left"/>
+      <w:pPr>
+        <w:ind w:left="3240" w:hanging="360"/>
+      </w:pPr>
+      <w:rPr>
+        <w:rFonts w:ascii="Symbol" w:hAnsi="Symbol" w:hint="default"/>
+      </w:rPr>
+    </w:lvl>
+    <w:lvl w:ilvl="4" w:tplc="04090003" w:tentative="1">
+      <w:start w:val="1"/>
+      <w:numFmt w:val="bullet"/>
+      <w:lvlText w:val="o"/>
+      <w:lvlJc w:val="left"/>
+      <w:pPr>
+        <w:ind w:left="3960" w:hanging="360"/>
+      </w:pPr>
+      <w:rPr>
+        <w:rFonts w:ascii="Courier New" w:hAnsi="Courier New" w:cs="Courier New" w:hint="default"/>
+      </w:rPr>
+    </w:lvl>
+    <w:lvl w:ilvl="5" w:tplc="04090005" w:tentative="1">
+      <w:start w:val="1"/>
+      <w:numFmt w:val="bullet"/>
+      <w:lvlText w:val=""/>
+      <w:lvlJc w:val="left"/>
+      <w:pPr>
+        <w:ind w:left="4680" w:hanging="360"/>
+      </w:pPr>
+      <w:rPr>
+        <w:rFonts w:ascii="Wingdings" w:hAnsi="Wingdings" w:hint="default"/>
+      </w:rPr>
+    </w:lvl>
+    <w:lvl w:ilvl="6" w:tplc="04090001" w:tentative="1">
+      <w:start w:val="1"/>
+      <w:numFmt w:val="bullet"/>
+      <w:lvlText w:val=""/>
+      <w:lvlJc w:val="left"/>
+      <w:pPr>
+        <w:ind w:left="5400" w:hanging="360"/>
+      </w:pPr>
+      <w:rPr>
+        <w:rFonts w:ascii="Symbol" w:hAnsi="Symbol" w:hint="default"/>
+      </w:rPr>
+    </w:lvl>
+    <w:lvl w:ilvl="7" w:tplc="04090003" w:tentative="1">
+      <w:start w:val="1"/>
+      <w:numFmt w:val="bullet"/>
+      <w:lvlText w:val="o"/>
+      <w:lvlJc w:val="left"/>
+      <w:pPr>
+        <w:ind w:left="6120" w:hanging="360"/>
+      </w:pPr>
+      <w:rPr>
+        <w:rFonts w:ascii="Courier New" w:hAnsi="Courier New" w:cs="Courier New" w:hint="default"/>
+      </w:rPr>
+    </w:lvl>
+    <w:lvl w:ilvl="8" w:tplc="04090005" w:tentative="1">
+      <w:start w:val="1"/>
+      <w:numFmt w:val="bullet"/>
+      <w:lvlText w:val=""/>
+      <w:lvlJc w:val="left"/>
+      <w:pPr>
+        <w:ind w:left="6840" w:hanging="360"/>
+      </w:pPr>
+      <w:rPr>
+        <w:rFonts w:ascii="Wingdings" w:hAnsi="Wingdings" w:hint="default"/>
+      </w:rPr>
+    </w:lvl>
+  </w:abstractNum>
+  <w:abstractNum w:abstractNumId="9" w15:restartNumberingAfterBreak="0">
     <w:nsid w:val="3F667044"/>
     <w:multiLevelType w:val="hybridMultilevel"/>
     <w:tmpl w:val="D10E7F66"/>
@@ -11503,7 +12093,7 @@
       </w:rPr>
     </w:lvl>
   </w:abstractNum>
-  <w:abstractNum w:abstractNumId="8" w15:restartNumberingAfterBreak="0">
+  <w:abstractNum w:abstractNumId="10" w15:restartNumberingAfterBreak="0">
     <w:nsid w:val="40D1E6BD"/>
     <w:multiLevelType w:val="hybridMultilevel"/>
     <w:tmpl w:val="C92C4C5E"/>
@@ -11616,7 +12206,7 @@
       </w:rPr>
     </w:lvl>
   </w:abstractNum>
-  <w:abstractNum w:abstractNumId="9" w15:restartNumberingAfterBreak="0">
+  <w:abstractNum w:abstractNumId="11" w15:restartNumberingAfterBreak="0">
     <w:nsid w:val="500646C6"/>
     <w:multiLevelType w:val="hybridMultilevel"/>
     <w:tmpl w:val="DDEAE2BC"/>
@@ -11729,7 +12319,7 @@
       </w:rPr>
     </w:lvl>
   </w:abstractNum>
-  <w:abstractNum w:abstractNumId="10" w15:restartNumberingAfterBreak="0">
+  <w:abstractNum w:abstractNumId="12" w15:restartNumberingAfterBreak="0">
     <w:nsid w:val="60511C9D"/>
     <w:multiLevelType w:val="hybridMultilevel"/>
     <w:tmpl w:val="024A534A"/>
@@ -11842,7 +12432,7 @@
       </w:rPr>
     </w:lvl>
   </w:abstractNum>
-  <w:abstractNum w:abstractNumId="11" w15:restartNumberingAfterBreak="0">
+  <w:abstractNum w:abstractNumId="13" w15:restartNumberingAfterBreak="0">
     <w:nsid w:val="616388A8"/>
     <w:multiLevelType w:val="hybridMultilevel"/>
     <w:tmpl w:val="B42EFA00"/>
@@ -11955,7 +12545,7 @@
       </w:rPr>
     </w:lvl>
   </w:abstractNum>
-  <w:abstractNum w:abstractNumId="12" w15:restartNumberingAfterBreak="0">
+  <w:abstractNum w:abstractNumId="14" w15:restartNumberingAfterBreak="0">
     <w:nsid w:val="75DB78F1"/>
     <w:multiLevelType w:val="hybridMultilevel"/>
     <w:tmpl w:val="0C162746"/>
@@ -12068,7 +12658,7 @@
       </w:rPr>
     </w:lvl>
   </w:abstractNum>
-  <w:abstractNum w:abstractNumId="13" w15:restartNumberingAfterBreak="0">
+  <w:abstractNum w:abstractNumId="15" w15:restartNumberingAfterBreak="0">
     <w:nsid w:val="7AAD024B"/>
     <w:multiLevelType w:val="hybridMultilevel"/>
     <w:tmpl w:val="67A8FB28"/>
@@ -12155,46 +12745,52 @@
     </w:lvl>
   </w:abstractNum>
   <w:num w:numId="1" w16cid:durableId="1569076662">
-    <w:abstractNumId w:val="5"/>
+    <w:abstractNumId w:val="6"/>
   </w:num>
   <w:num w:numId="2" w16cid:durableId="1117024211">
-    <w:abstractNumId w:val="12"/>
+    <w:abstractNumId w:val="14"/>
   </w:num>
   <w:num w:numId="3" w16cid:durableId="835418925">
     <w:abstractNumId w:val="0"/>
   </w:num>
   <w:num w:numId="4" w16cid:durableId="624431917">
-    <w:abstractNumId w:val="6"/>
+    <w:abstractNumId w:val="7"/>
   </w:num>
   <w:num w:numId="5" w16cid:durableId="640425136">
     <w:abstractNumId w:val="2"/>
   </w:num>
   <w:num w:numId="6" w16cid:durableId="1912421541">
-    <w:abstractNumId w:val="7"/>
+    <w:abstractNumId w:val="9"/>
   </w:num>
   <w:num w:numId="7" w16cid:durableId="341670510">
-    <w:abstractNumId w:val="9"/>
+    <w:abstractNumId w:val="11"/>
   </w:num>
   <w:num w:numId="8" w16cid:durableId="1635479336">
-    <w:abstractNumId w:val="8"/>
+    <w:abstractNumId w:val="10"/>
   </w:num>
   <w:num w:numId="9" w16cid:durableId="376781521">
-    <w:abstractNumId w:val="10"/>
+    <w:abstractNumId w:val="12"/>
   </w:num>
   <w:num w:numId="10" w16cid:durableId="556282896">
-    <w:abstractNumId w:val="11"/>
+    <w:abstractNumId w:val="13"/>
   </w:num>
   <w:num w:numId="11" w16cid:durableId="520818415">
     <w:abstractNumId w:val="1"/>
   </w:num>
   <w:num w:numId="12" w16cid:durableId="521089608">
-    <w:abstractNumId w:val="3"/>
+    <w:abstractNumId w:val="4"/>
   </w:num>
   <w:num w:numId="13" w16cid:durableId="1371999248">
-    <w:abstractNumId w:val="13"/>
+    <w:abstractNumId w:val="15"/>
   </w:num>
   <w:num w:numId="14" w16cid:durableId="26879836">
-    <w:abstractNumId w:val="4"/>
+    <w:abstractNumId w:val="5"/>
+  </w:num>
+  <w:num w:numId="15" w16cid:durableId="1042169107">
+    <w:abstractNumId w:val="8"/>
+  </w:num>
+  <w:num w:numId="16" w16cid:durableId="657735267">
+    <w:abstractNumId w:val="3"/>
   </w:num>
   <w:numIdMacAtCleanup w:val="11"/>
 </w:numbering>

</xml_diff>